<commit_message>
travail: debut fait je peux recuperer la liste faire un boomrang pour aller la recuperer ailleurs que sur le mainActivity
</commit_message>
<xml_diff>
--- a/travil1/tp1_-_Lecteur_multimedia_utilisant_ExoPlayer_Bon.docx
+++ b/travil1/tp1_-_Lecteur_multimedia_utilisant_ExoPlayer_Bon.docx
@@ -49,7 +49,13 @@
         <w:t xml:space="preserve"> </w:t>
       </w:r>
     </w:p>
-    <w:p/>
+    <w:p>
+      <w:pPr>
+        <w:rPr>
+          <w:lang w:val="en-CA"/>
+        </w:rPr>
+      </w:pPr>
+    </w:p>
     <w:p/>
     <w:p>
       <w:r>
@@ -159,7 +165,16 @@
         </w:numPr>
       </w:pPr>
       <w:r>
-        <w:t xml:space="preserve">Gérer le cycle de vie de l’app pour </w:t>
+        <w:t xml:space="preserve">Gérer </w:t>
+      </w:r>
+      <w:r>
+        <w:rPr>
+          <w:highlight w:val="yellow"/>
+        </w:rPr>
+        <w:t>le cycle de vie</w:t>
+      </w:r>
+      <w:r>
+        <w:t xml:space="preserve"> de l’app pour </w:t>
       </w:r>
       <w:r>
         <w:t>que l’application soit agréable à utiliser</w:t>
@@ -343,27 +358,7 @@
           <w:szCs w:val="23"/>
           <w:shd w:val="clear" w:color="auto" w:fill="FFFFFF"/>
         </w:rPr>
-        <w:t>https://api.jsonbin.io/v3/b/680a6a1d8561e97a5</w:t>
-      </w:r>
-      <w:r>
-        <w:rPr>
-          <w:rStyle w:val="Lienhypertexte"/>
-          <w:rFonts w:ascii="Fira Code" w:hAnsi="Fira Code" w:cs="Fira Code"/>
-          <w:sz w:val="23"/>
-          <w:szCs w:val="23"/>
-          <w:shd w:val="clear" w:color="auto" w:fill="FFFFFF"/>
-        </w:rPr>
-        <w:t>0</w:t>
-      </w:r>
-      <w:r>
-        <w:rPr>
-          <w:rStyle w:val="Lienhypertexte"/>
-          <w:rFonts w:ascii="Fira Code" w:hAnsi="Fira Code" w:cs="Fira Code"/>
-          <w:sz w:val="23"/>
-          <w:szCs w:val="23"/>
-          <w:shd w:val="clear" w:color="auto" w:fill="FFFFFF"/>
-        </w:rPr>
-        <w:t>06b822</w:t>
+        <w:t>https://api.jsonbin.io/v3/b/680a6a1d8561e97a5006b822</w:t>
       </w:r>
       <w:r>
         <w:rPr>
@@ -530,7 +525,47 @@
         <w:t xml:space="preserve">Le modèle </w:t>
       </w:r>
     </w:p>
-    <w:p/>
+    <w:p>
+      <w:pPr>
+        <w:rPr>
+          <w:color w:val="5B9BD5" w:themeColor="accent1"/>
+        </w:rPr>
+      </w:pPr>
+      <w:r>
+        <w:rPr>
+          <w:color w:val="5B9BD5" w:themeColor="accent1"/>
+        </w:rPr>
+        <w:t xml:space="preserve">1 – récupérer le </w:t>
+      </w:r>
+      <w:proofErr w:type="spellStart"/>
+      <w:r>
+        <w:rPr>
+          <w:color w:val="5B9BD5" w:themeColor="accent1"/>
+        </w:rPr>
+        <w:t>jason</w:t>
+      </w:r>
+      <w:proofErr w:type="spellEnd"/>
+      <w:r>
+        <w:rPr>
+          <w:color w:val="5B9BD5" w:themeColor="accent1"/>
+        </w:rPr>
+        <w:t xml:space="preserve"> puis </w:t>
+      </w:r>
+      <w:proofErr w:type="spellStart"/>
+      <w:r>
+        <w:rPr>
+          <w:color w:val="5B9BD5" w:themeColor="accent1"/>
+        </w:rPr>
+        <w:t>fair</w:t>
+      </w:r>
+      <w:proofErr w:type="spellEnd"/>
+      <w:r>
+        <w:rPr>
+          <w:color w:val="5B9BD5" w:themeColor="accent1"/>
+        </w:rPr>
+        <w:t xml:space="preserve"> un toast …?</w:t>
+      </w:r>
+    </w:p>
     <w:p>
       <w:pPr>
         <w:jc w:val="both"/>
@@ -1126,6 +1161,96 @@
         <w:t xml:space="preserve"> )</w:t>
       </w:r>
       <w:proofErr w:type="gramEnd"/>
+    </w:p>
+    <w:p>
+      <w:pPr>
+        <w:pStyle w:val="Paragraphedeliste"/>
+      </w:pPr>
+    </w:p>
+    <w:p>
+      <w:pPr>
+        <w:pStyle w:val="Paragraphedeliste"/>
+      </w:pPr>
+    </w:p>
+    <w:p>
+      <w:pPr>
+        <w:pStyle w:val="Paragraphedeliste"/>
+      </w:pPr>
+    </w:p>
+    <w:p>
+      <w:pPr>
+        <w:pStyle w:val="Paragraphedeliste"/>
+      </w:pPr>
+    </w:p>
+    <w:p>
+      <w:pPr>
+        <w:pStyle w:val="Paragraphedeliste"/>
+      </w:pPr>
+    </w:p>
+    <w:p>
+      <w:pPr>
+        <w:pStyle w:val="Paragraphedeliste"/>
+      </w:pPr>
+    </w:p>
+    <w:p>
+      <w:pPr>
+        <w:pStyle w:val="Paragraphedeliste"/>
+      </w:pPr>
+    </w:p>
+    <w:p>
+      <w:pPr>
+        <w:pStyle w:val="Paragraphedeliste"/>
+      </w:pPr>
+    </w:p>
+    <w:p>
+      <w:pPr>
+        <w:pStyle w:val="Paragraphedeliste"/>
+      </w:pPr>
+    </w:p>
+    <w:p>
+      <w:pPr>
+        <w:pStyle w:val="Paragraphedeliste"/>
+      </w:pPr>
+    </w:p>
+    <w:p>
+      <w:pPr>
+        <w:pStyle w:val="Paragraphedeliste"/>
+      </w:pPr>
+    </w:p>
+    <w:p>
+      <w:pPr>
+        <w:pStyle w:val="Paragraphedeliste"/>
+      </w:pPr>
+    </w:p>
+    <w:p>
+      <w:pPr>
+        <w:pStyle w:val="Paragraphedeliste"/>
+      </w:pPr>
+    </w:p>
+    <w:p>
+      <w:pPr>
+        <w:pStyle w:val="Paragraphedeliste"/>
+      </w:pPr>
+    </w:p>
+    <w:p>
+      <w:pPr>
+        <w:pStyle w:val="Paragraphedeliste"/>
+      </w:pPr>
+    </w:p>
+    <w:p>
+      <w:pPr>
+        <w:pStyle w:val="Paragraphedeliste"/>
+      </w:pPr>
+    </w:p>
+    <w:p>
+      <w:pPr>
+        <w:pStyle w:val="Paragraphedeliste"/>
+      </w:pPr>
+    </w:p>
+    <w:p>
+      <w:pPr>
+        <w:pStyle w:val="Paragraphedeliste"/>
+      </w:pPr>
     </w:p>
     <w:p>
       <w:pPr>
@@ -1734,6 +1859,7 @@
         </w:numPr>
       </w:pPr>
       <w:r>
+        <w:lastRenderedPageBreak/>
         <w:t>Le but du travail est d’évaluer votre capacité à utiliser les concepts vus dans les annexes /ateliers précédents</w:t>
       </w:r>
     </w:p>
@@ -1820,7 +1946,6 @@
         <w:t>Plagiat</w:t>
       </w:r>
     </w:p>
-    <w:p/>
     <w:p>
       <w:r>
         <w:t xml:space="preserve">Tel que mentionné dans les </w:t>
@@ -1873,7 +1998,6 @@
         <w:pStyle w:val="Titre2"/>
       </w:pPr>
       <w:r>
-        <w:lastRenderedPageBreak/>
         <w:t xml:space="preserve">Événements sur le </w:t>
       </w:r>
       <w:proofErr w:type="spellStart"/>
@@ -3137,6 +3261,95 @@
     </w:lvl>
   </w:abstractNum>
   <w:abstractNum w:abstractNumId="7" w15:restartNumberingAfterBreak="0">
+    <w:nsid w:val="0AB027D1"/>
+    <w:multiLevelType w:val="hybridMultilevel"/>
+    <w:tmpl w:val="94064652"/>
+    <w:lvl w:ilvl="0" w:tplc="94CCE834">
+      <w:start w:val="1"/>
+      <w:numFmt w:val="decimal"/>
+      <w:lvlText w:val="%1-"/>
+      <w:lvlJc w:val="left"/>
+      <w:pPr>
+        <w:ind w:left="720" w:hanging="360"/>
+      </w:pPr>
+      <w:rPr>
+        <w:rFonts w:hint="default"/>
+      </w:rPr>
+    </w:lvl>
+    <w:lvl w:ilvl="1" w:tplc="0C0C0019" w:tentative="1">
+      <w:start w:val="1"/>
+      <w:numFmt w:val="lowerLetter"/>
+      <w:lvlText w:val="%2."/>
+      <w:lvlJc w:val="left"/>
+      <w:pPr>
+        <w:ind w:left="1440" w:hanging="360"/>
+      </w:pPr>
+    </w:lvl>
+    <w:lvl w:ilvl="2" w:tplc="0C0C001B" w:tentative="1">
+      <w:start w:val="1"/>
+      <w:numFmt w:val="lowerRoman"/>
+      <w:lvlText w:val="%3."/>
+      <w:lvlJc w:val="right"/>
+      <w:pPr>
+        <w:ind w:left="2160" w:hanging="180"/>
+      </w:pPr>
+    </w:lvl>
+    <w:lvl w:ilvl="3" w:tplc="0C0C000F" w:tentative="1">
+      <w:start w:val="1"/>
+      <w:numFmt w:val="decimal"/>
+      <w:lvlText w:val="%4."/>
+      <w:lvlJc w:val="left"/>
+      <w:pPr>
+        <w:ind w:left="2880" w:hanging="360"/>
+      </w:pPr>
+    </w:lvl>
+    <w:lvl w:ilvl="4" w:tplc="0C0C0019" w:tentative="1">
+      <w:start w:val="1"/>
+      <w:numFmt w:val="lowerLetter"/>
+      <w:lvlText w:val="%5."/>
+      <w:lvlJc w:val="left"/>
+      <w:pPr>
+        <w:ind w:left="3600" w:hanging="360"/>
+      </w:pPr>
+    </w:lvl>
+    <w:lvl w:ilvl="5" w:tplc="0C0C001B" w:tentative="1">
+      <w:start w:val="1"/>
+      <w:numFmt w:val="lowerRoman"/>
+      <w:lvlText w:val="%6."/>
+      <w:lvlJc w:val="right"/>
+      <w:pPr>
+        <w:ind w:left="4320" w:hanging="180"/>
+      </w:pPr>
+    </w:lvl>
+    <w:lvl w:ilvl="6" w:tplc="0C0C000F" w:tentative="1">
+      <w:start w:val="1"/>
+      <w:numFmt w:val="decimal"/>
+      <w:lvlText w:val="%7."/>
+      <w:lvlJc w:val="left"/>
+      <w:pPr>
+        <w:ind w:left="5040" w:hanging="360"/>
+      </w:pPr>
+    </w:lvl>
+    <w:lvl w:ilvl="7" w:tplc="0C0C0019" w:tentative="1">
+      <w:start w:val="1"/>
+      <w:numFmt w:val="lowerLetter"/>
+      <w:lvlText w:val="%8."/>
+      <w:lvlJc w:val="left"/>
+      <w:pPr>
+        <w:ind w:left="5760" w:hanging="360"/>
+      </w:pPr>
+    </w:lvl>
+    <w:lvl w:ilvl="8" w:tplc="0C0C001B" w:tentative="1">
+      <w:start w:val="1"/>
+      <w:numFmt w:val="lowerRoman"/>
+      <w:lvlText w:val="%9."/>
+      <w:lvlJc w:val="right"/>
+      <w:pPr>
+        <w:ind w:left="6480" w:hanging="180"/>
+      </w:pPr>
+    </w:lvl>
+  </w:abstractNum>
+  <w:abstractNum w:abstractNumId="8" w15:restartNumberingAfterBreak="0">
     <w:nsid w:val="0C235C53"/>
     <w:multiLevelType w:val="hybridMultilevel"/>
     <w:tmpl w:val="260ACB94"/>
@@ -3249,7 +3462,7 @@
       </w:rPr>
     </w:lvl>
   </w:abstractNum>
-  <w:abstractNum w:abstractNumId="8" w15:restartNumberingAfterBreak="0">
+  <w:abstractNum w:abstractNumId="9" w15:restartNumberingAfterBreak="0">
     <w:nsid w:val="101107D6"/>
     <w:multiLevelType w:val="hybridMultilevel"/>
     <w:tmpl w:val="982EA0DE"/>
@@ -3362,7 +3575,7 @@
       </w:rPr>
     </w:lvl>
   </w:abstractNum>
-  <w:abstractNum w:abstractNumId="9" w15:restartNumberingAfterBreak="0">
+  <w:abstractNum w:abstractNumId="10" w15:restartNumberingAfterBreak="0">
     <w:nsid w:val="108D218D"/>
     <w:multiLevelType w:val="hybridMultilevel"/>
     <w:tmpl w:val="9396642A"/>
@@ -3475,7 +3688,7 @@
       </w:rPr>
     </w:lvl>
   </w:abstractNum>
-  <w:abstractNum w:abstractNumId="10" w15:restartNumberingAfterBreak="0">
+  <w:abstractNum w:abstractNumId="11" w15:restartNumberingAfterBreak="0">
     <w:nsid w:val="16F32030"/>
     <w:multiLevelType w:val="hybridMultilevel"/>
     <w:tmpl w:val="F24854E8"/>
@@ -3588,7 +3801,7 @@
       </w:rPr>
     </w:lvl>
   </w:abstractNum>
-  <w:abstractNum w:abstractNumId="11" w15:restartNumberingAfterBreak="0">
+  <w:abstractNum w:abstractNumId="12" w15:restartNumberingAfterBreak="0">
     <w:nsid w:val="17EE32E9"/>
     <w:multiLevelType w:val="hybridMultilevel"/>
     <w:tmpl w:val="ACA02252"/>
@@ -3677,7 +3890,7 @@
       </w:pPr>
     </w:lvl>
   </w:abstractNum>
-  <w:abstractNum w:abstractNumId="12" w15:restartNumberingAfterBreak="0">
+  <w:abstractNum w:abstractNumId="13" w15:restartNumberingAfterBreak="0">
     <w:nsid w:val="1A5C01C8"/>
     <w:multiLevelType w:val="hybridMultilevel"/>
     <w:tmpl w:val="FED01828"/>
@@ -3790,7 +4003,7 @@
       </w:rPr>
     </w:lvl>
   </w:abstractNum>
-  <w:abstractNum w:abstractNumId="13" w15:restartNumberingAfterBreak="0">
+  <w:abstractNum w:abstractNumId="14" w15:restartNumberingAfterBreak="0">
     <w:nsid w:val="1D0752C2"/>
     <w:multiLevelType w:val="hybridMultilevel"/>
     <w:tmpl w:val="4A2E411E"/>
@@ -3879,7 +4092,7 @@
       </w:pPr>
     </w:lvl>
   </w:abstractNum>
-  <w:abstractNum w:abstractNumId="14" w15:restartNumberingAfterBreak="0">
+  <w:abstractNum w:abstractNumId="15" w15:restartNumberingAfterBreak="0">
     <w:nsid w:val="210D33D7"/>
     <w:multiLevelType w:val="hybridMultilevel"/>
     <w:tmpl w:val="6CA6A720"/>
@@ -3992,7 +4205,7 @@
       </w:rPr>
     </w:lvl>
   </w:abstractNum>
-  <w:abstractNum w:abstractNumId="15" w15:restartNumberingAfterBreak="0">
+  <w:abstractNum w:abstractNumId="16" w15:restartNumberingAfterBreak="0">
     <w:nsid w:val="22EF55B3"/>
     <w:multiLevelType w:val="hybridMultilevel"/>
     <w:tmpl w:val="3F783DD2"/>
@@ -4105,7 +4318,7 @@
       </w:rPr>
     </w:lvl>
   </w:abstractNum>
-  <w:abstractNum w:abstractNumId="16" w15:restartNumberingAfterBreak="0">
+  <w:abstractNum w:abstractNumId="17" w15:restartNumberingAfterBreak="0">
     <w:nsid w:val="27232578"/>
     <w:multiLevelType w:val="hybridMultilevel"/>
     <w:tmpl w:val="5E6A5F38"/>
@@ -4218,7 +4431,7 @@
       </w:rPr>
     </w:lvl>
   </w:abstractNum>
-  <w:abstractNum w:abstractNumId="17" w15:restartNumberingAfterBreak="0">
+  <w:abstractNum w:abstractNumId="18" w15:restartNumberingAfterBreak="0">
     <w:nsid w:val="2D177F79"/>
     <w:multiLevelType w:val="hybridMultilevel"/>
     <w:tmpl w:val="56EC3234"/>
@@ -4331,7 +4544,7 @@
       </w:rPr>
     </w:lvl>
   </w:abstractNum>
-  <w:abstractNum w:abstractNumId="18" w15:restartNumberingAfterBreak="0">
+  <w:abstractNum w:abstractNumId="19" w15:restartNumberingAfterBreak="0">
     <w:nsid w:val="2DBC49A0"/>
     <w:multiLevelType w:val="hybridMultilevel"/>
     <w:tmpl w:val="C3B45F50"/>
@@ -4420,7 +4633,7 @@
       </w:pPr>
     </w:lvl>
   </w:abstractNum>
-  <w:abstractNum w:abstractNumId="19" w15:restartNumberingAfterBreak="0">
+  <w:abstractNum w:abstractNumId="20" w15:restartNumberingAfterBreak="0">
     <w:nsid w:val="32576A7F"/>
     <w:multiLevelType w:val="hybridMultilevel"/>
     <w:tmpl w:val="38A43C24"/>
@@ -4533,7 +4746,7 @@
       </w:rPr>
     </w:lvl>
   </w:abstractNum>
-  <w:abstractNum w:abstractNumId="20" w15:restartNumberingAfterBreak="0">
+  <w:abstractNum w:abstractNumId="21" w15:restartNumberingAfterBreak="0">
     <w:nsid w:val="380672DE"/>
     <w:multiLevelType w:val="hybridMultilevel"/>
     <w:tmpl w:val="EDD0E3E2"/>
@@ -4646,7 +4859,7 @@
       </w:rPr>
     </w:lvl>
   </w:abstractNum>
-  <w:abstractNum w:abstractNumId="21" w15:restartNumberingAfterBreak="0">
+  <w:abstractNum w:abstractNumId="22" w15:restartNumberingAfterBreak="0">
     <w:nsid w:val="393435F5"/>
     <w:multiLevelType w:val="hybridMultilevel"/>
     <w:tmpl w:val="F90CEAA4"/>
@@ -4759,7 +4972,7 @@
       </w:rPr>
     </w:lvl>
   </w:abstractNum>
-  <w:abstractNum w:abstractNumId="22" w15:restartNumberingAfterBreak="0">
+  <w:abstractNum w:abstractNumId="23" w15:restartNumberingAfterBreak="0">
     <w:nsid w:val="3ADD6AA7"/>
     <w:multiLevelType w:val="hybridMultilevel"/>
     <w:tmpl w:val="1CAA002A"/>
@@ -4871,7 +5084,7 @@
       </w:rPr>
     </w:lvl>
   </w:abstractNum>
-  <w:abstractNum w:abstractNumId="23" w15:restartNumberingAfterBreak="0">
+  <w:abstractNum w:abstractNumId="24" w15:restartNumberingAfterBreak="0">
     <w:nsid w:val="3B3649DE"/>
     <w:multiLevelType w:val="hybridMultilevel"/>
     <w:tmpl w:val="42341232"/>
@@ -4984,7 +5197,7 @@
       </w:rPr>
     </w:lvl>
   </w:abstractNum>
-  <w:abstractNum w:abstractNumId="24" w15:restartNumberingAfterBreak="0">
+  <w:abstractNum w:abstractNumId="25" w15:restartNumberingAfterBreak="0">
     <w:nsid w:val="3B6E264D"/>
     <w:multiLevelType w:val="hybridMultilevel"/>
     <w:tmpl w:val="30B26E18"/>
@@ -5097,7 +5310,7 @@
       </w:rPr>
     </w:lvl>
   </w:abstractNum>
-  <w:abstractNum w:abstractNumId="25" w15:restartNumberingAfterBreak="0">
+  <w:abstractNum w:abstractNumId="26" w15:restartNumberingAfterBreak="0">
     <w:nsid w:val="3CBE09A6"/>
     <w:multiLevelType w:val="hybridMultilevel"/>
     <w:tmpl w:val="B97A0EEC"/>
@@ -5210,7 +5423,7 @@
       </w:rPr>
     </w:lvl>
   </w:abstractNum>
-  <w:abstractNum w:abstractNumId="26" w15:restartNumberingAfterBreak="0">
+  <w:abstractNum w:abstractNumId="27" w15:restartNumberingAfterBreak="0">
     <w:nsid w:val="440711BF"/>
     <w:multiLevelType w:val="hybridMultilevel"/>
     <w:tmpl w:val="7B10B1A4"/>
@@ -5299,7 +5512,7 @@
       </w:pPr>
     </w:lvl>
   </w:abstractNum>
-  <w:abstractNum w:abstractNumId="27" w15:restartNumberingAfterBreak="0">
+  <w:abstractNum w:abstractNumId="28" w15:restartNumberingAfterBreak="0">
     <w:nsid w:val="4526738B"/>
     <w:multiLevelType w:val="hybridMultilevel"/>
     <w:tmpl w:val="645A6810"/>
@@ -5412,7 +5625,7 @@
       </w:rPr>
     </w:lvl>
   </w:abstractNum>
-  <w:abstractNum w:abstractNumId="28" w15:restartNumberingAfterBreak="0">
+  <w:abstractNum w:abstractNumId="29" w15:restartNumberingAfterBreak="0">
     <w:nsid w:val="454B1E9A"/>
     <w:multiLevelType w:val="hybridMultilevel"/>
     <w:tmpl w:val="9A402396"/>
@@ -5525,7 +5738,7 @@
       </w:rPr>
     </w:lvl>
   </w:abstractNum>
-  <w:abstractNum w:abstractNumId="29" w15:restartNumberingAfterBreak="0">
+  <w:abstractNum w:abstractNumId="30" w15:restartNumberingAfterBreak="0">
     <w:nsid w:val="47A82F7D"/>
     <w:multiLevelType w:val="hybridMultilevel"/>
     <w:tmpl w:val="5D68CBAC"/>
@@ -5614,7 +5827,7 @@
       </w:pPr>
     </w:lvl>
   </w:abstractNum>
-  <w:abstractNum w:abstractNumId="30" w15:restartNumberingAfterBreak="0">
+  <w:abstractNum w:abstractNumId="31" w15:restartNumberingAfterBreak="0">
     <w:nsid w:val="49EF0F4D"/>
     <w:multiLevelType w:val="hybridMultilevel"/>
     <w:tmpl w:val="7BF27BA8"/>
@@ -5703,7 +5916,7 @@
       </w:pPr>
     </w:lvl>
   </w:abstractNum>
-  <w:abstractNum w:abstractNumId="31" w15:restartNumberingAfterBreak="0">
+  <w:abstractNum w:abstractNumId="32" w15:restartNumberingAfterBreak="0">
     <w:nsid w:val="4BB35395"/>
     <w:multiLevelType w:val="hybridMultilevel"/>
     <w:tmpl w:val="62DCEE74"/>
@@ -5816,7 +6029,7 @@
       </w:rPr>
     </w:lvl>
   </w:abstractNum>
-  <w:abstractNum w:abstractNumId="32" w15:restartNumberingAfterBreak="0">
+  <w:abstractNum w:abstractNumId="33" w15:restartNumberingAfterBreak="0">
     <w:nsid w:val="4DE470C5"/>
     <w:multiLevelType w:val="hybridMultilevel"/>
     <w:tmpl w:val="0764C922"/>
@@ -5929,7 +6142,7 @@
       </w:rPr>
     </w:lvl>
   </w:abstractNum>
-  <w:abstractNum w:abstractNumId="33" w15:restartNumberingAfterBreak="0">
+  <w:abstractNum w:abstractNumId="34" w15:restartNumberingAfterBreak="0">
     <w:nsid w:val="51F02174"/>
     <w:multiLevelType w:val="hybridMultilevel"/>
     <w:tmpl w:val="3F2008C4"/>
@@ -6018,7 +6231,7 @@
       </w:pPr>
     </w:lvl>
   </w:abstractNum>
-  <w:abstractNum w:abstractNumId="34" w15:restartNumberingAfterBreak="0">
+  <w:abstractNum w:abstractNumId="35" w15:restartNumberingAfterBreak="0">
     <w:nsid w:val="542D78F7"/>
     <w:multiLevelType w:val="hybridMultilevel"/>
     <w:tmpl w:val="D542EBBC"/>
@@ -6107,7 +6320,7 @@
       </w:pPr>
     </w:lvl>
   </w:abstractNum>
-  <w:abstractNum w:abstractNumId="35" w15:restartNumberingAfterBreak="0">
+  <w:abstractNum w:abstractNumId="36" w15:restartNumberingAfterBreak="0">
     <w:nsid w:val="55CC36BE"/>
     <w:multiLevelType w:val="hybridMultilevel"/>
     <w:tmpl w:val="BECAE7C6"/>
@@ -6220,7 +6433,7 @@
       </w:rPr>
     </w:lvl>
   </w:abstractNum>
-  <w:abstractNum w:abstractNumId="36" w15:restartNumberingAfterBreak="0">
+  <w:abstractNum w:abstractNumId="37" w15:restartNumberingAfterBreak="0">
     <w:nsid w:val="5CE33EC3"/>
     <w:multiLevelType w:val="hybridMultilevel"/>
     <w:tmpl w:val="C60C73D4"/>
@@ -6309,7 +6522,7 @@
       </w:pPr>
     </w:lvl>
   </w:abstractNum>
-  <w:abstractNum w:abstractNumId="37" w15:restartNumberingAfterBreak="0">
+  <w:abstractNum w:abstractNumId="38" w15:restartNumberingAfterBreak="0">
     <w:nsid w:val="66AE752E"/>
     <w:multiLevelType w:val="hybridMultilevel"/>
     <w:tmpl w:val="8A36C10C"/>
@@ -6422,7 +6635,7 @@
       </w:rPr>
     </w:lvl>
   </w:abstractNum>
-  <w:abstractNum w:abstractNumId="38" w15:restartNumberingAfterBreak="0">
+  <w:abstractNum w:abstractNumId="39" w15:restartNumberingAfterBreak="0">
     <w:nsid w:val="6F1C6545"/>
     <w:multiLevelType w:val="hybridMultilevel"/>
     <w:tmpl w:val="BEA685B8"/>
@@ -6511,7 +6724,7 @@
       </w:pPr>
     </w:lvl>
   </w:abstractNum>
-  <w:abstractNum w:abstractNumId="39" w15:restartNumberingAfterBreak="0">
+  <w:abstractNum w:abstractNumId="40" w15:restartNumberingAfterBreak="0">
     <w:nsid w:val="70426816"/>
     <w:multiLevelType w:val="hybridMultilevel"/>
     <w:tmpl w:val="DBB65BA2"/>
@@ -6624,7 +6837,7 @@
       </w:rPr>
     </w:lvl>
   </w:abstractNum>
-  <w:abstractNum w:abstractNumId="40" w15:restartNumberingAfterBreak="0">
+  <w:abstractNum w:abstractNumId="41" w15:restartNumberingAfterBreak="0">
     <w:nsid w:val="7498333F"/>
     <w:multiLevelType w:val="hybridMultilevel"/>
     <w:tmpl w:val="850C9598"/>
@@ -6737,7 +6950,7 @@
       </w:rPr>
     </w:lvl>
   </w:abstractNum>
-  <w:abstractNum w:abstractNumId="41" w15:restartNumberingAfterBreak="0">
+  <w:abstractNum w:abstractNumId="42" w15:restartNumberingAfterBreak="0">
     <w:nsid w:val="74F523CA"/>
     <w:multiLevelType w:val="hybridMultilevel"/>
     <w:tmpl w:val="16C4CFB6"/>
@@ -6826,7 +7039,7 @@
       </w:pPr>
     </w:lvl>
   </w:abstractNum>
-  <w:abstractNum w:abstractNumId="42" w15:restartNumberingAfterBreak="0">
+  <w:abstractNum w:abstractNumId="43" w15:restartNumberingAfterBreak="0">
     <w:nsid w:val="7A8B6D5C"/>
     <w:multiLevelType w:val="hybridMultilevel"/>
     <w:tmpl w:val="80C81F16"/>
@@ -6939,7 +7152,7 @@
       </w:rPr>
     </w:lvl>
   </w:abstractNum>
-  <w:abstractNum w:abstractNumId="43" w15:restartNumberingAfterBreak="0">
+  <w:abstractNum w:abstractNumId="44" w15:restartNumberingAfterBreak="0">
     <w:nsid w:val="7E985F8A"/>
     <w:multiLevelType w:val="hybridMultilevel"/>
     <w:tmpl w:val="FE7A2ABC"/>
@@ -7052,7 +7265,7 @@
       </w:rPr>
     </w:lvl>
   </w:abstractNum>
-  <w:abstractNum w:abstractNumId="44" w15:restartNumberingAfterBreak="0">
+  <w:abstractNum w:abstractNumId="45" w15:restartNumberingAfterBreak="0">
     <w:nsid w:val="7ED8742B"/>
     <w:multiLevelType w:val="hybridMultilevel"/>
     <w:tmpl w:val="BDF4B7D2"/>
@@ -7165,7 +7378,7 @@
       </w:rPr>
     </w:lvl>
   </w:abstractNum>
-  <w:abstractNum w:abstractNumId="45" w15:restartNumberingAfterBreak="0">
+  <w:abstractNum w:abstractNumId="46" w15:restartNumberingAfterBreak="0">
     <w:nsid w:val="7F401B95"/>
     <w:multiLevelType w:val="hybridMultilevel"/>
     <w:tmpl w:val="BD92196A"/>
@@ -7278,7 +7491,7 @@
       </w:rPr>
     </w:lvl>
   </w:abstractNum>
-  <w:abstractNum w:abstractNumId="46" w15:restartNumberingAfterBreak="0">
+  <w:abstractNum w:abstractNumId="47" w15:restartNumberingAfterBreak="0">
     <w:nsid w:val="7F41312D"/>
     <w:multiLevelType w:val="hybridMultilevel"/>
     <w:tmpl w:val="29C86058"/>
@@ -7391,88 +7604,88 @@
     </w:lvl>
   </w:abstractNum>
   <w:num w:numId="1" w16cid:durableId="1175000835">
-    <w:abstractNumId w:val="9"/>
+    <w:abstractNumId w:val="10"/>
   </w:num>
   <w:num w:numId="2" w16cid:durableId="1733431843">
-    <w:abstractNumId w:val="33"/>
+    <w:abstractNumId w:val="34"/>
   </w:num>
   <w:num w:numId="3" w16cid:durableId="850724758">
-    <w:abstractNumId w:val="34"/>
+    <w:abstractNumId w:val="35"/>
   </w:num>
   <w:num w:numId="4" w16cid:durableId="615143709">
-    <w:abstractNumId w:val="19"/>
+    <w:abstractNumId w:val="20"/>
   </w:num>
   <w:num w:numId="5" w16cid:durableId="292174179">
-    <w:abstractNumId w:val="27"/>
+    <w:abstractNumId w:val="28"/>
   </w:num>
   <w:num w:numId="6" w16cid:durableId="1123160018">
-    <w:abstractNumId w:val="20"/>
+    <w:abstractNumId w:val="21"/>
   </w:num>
   <w:num w:numId="7" w16cid:durableId="1875073033">
-    <w:abstractNumId w:val="11"/>
+    <w:abstractNumId w:val="12"/>
   </w:num>
   <w:num w:numId="8" w16cid:durableId="1073115233">
     <w:abstractNumId w:val="5"/>
   </w:num>
   <w:num w:numId="9" w16cid:durableId="357630150">
-    <w:abstractNumId w:val="29"/>
+    <w:abstractNumId w:val="30"/>
   </w:num>
   <w:num w:numId="10" w16cid:durableId="1542209582">
-    <w:abstractNumId w:val="18"/>
+    <w:abstractNumId w:val="19"/>
   </w:num>
   <w:num w:numId="11" w16cid:durableId="1573736114">
-    <w:abstractNumId w:val="41"/>
+    <w:abstractNumId w:val="42"/>
   </w:num>
   <w:num w:numId="12" w16cid:durableId="1303542253">
-    <w:abstractNumId w:val="10"/>
+    <w:abstractNumId w:val="11"/>
   </w:num>
   <w:num w:numId="13" w16cid:durableId="639458018">
-    <w:abstractNumId w:val="30"/>
+    <w:abstractNumId w:val="31"/>
   </w:num>
   <w:num w:numId="14" w16cid:durableId="430662480">
     <w:abstractNumId w:val="0"/>
   </w:num>
   <w:num w:numId="15" w16cid:durableId="611665721">
-    <w:abstractNumId w:val="38"/>
+    <w:abstractNumId w:val="39"/>
   </w:num>
   <w:num w:numId="16" w16cid:durableId="2072078673">
     <w:abstractNumId w:val="2"/>
   </w:num>
   <w:num w:numId="17" w16cid:durableId="1364400783">
-    <w:abstractNumId w:val="16"/>
+    <w:abstractNumId w:val="17"/>
   </w:num>
   <w:num w:numId="18" w16cid:durableId="862786889">
+    <w:abstractNumId w:val="44"/>
+  </w:num>
+  <w:num w:numId="19" w16cid:durableId="418065378">
     <w:abstractNumId w:val="43"/>
   </w:num>
-  <w:num w:numId="19" w16cid:durableId="418065378">
-    <w:abstractNumId w:val="42"/>
-  </w:num>
   <w:num w:numId="20" w16cid:durableId="1312977867">
-    <w:abstractNumId w:val="31"/>
+    <w:abstractNumId w:val="32"/>
   </w:num>
   <w:num w:numId="21" w16cid:durableId="1165323354">
-    <w:abstractNumId w:val="28"/>
+    <w:abstractNumId w:val="29"/>
   </w:num>
   <w:num w:numId="22" w16cid:durableId="315837133">
-    <w:abstractNumId w:val="22"/>
+    <w:abstractNumId w:val="23"/>
   </w:num>
   <w:num w:numId="23" w16cid:durableId="1327056197">
-    <w:abstractNumId w:val="26"/>
+    <w:abstractNumId w:val="27"/>
   </w:num>
   <w:num w:numId="24" w16cid:durableId="2041347319">
-    <w:abstractNumId w:val="44"/>
+    <w:abstractNumId w:val="45"/>
   </w:num>
   <w:num w:numId="25" w16cid:durableId="359280268">
-    <w:abstractNumId w:val="14"/>
+    <w:abstractNumId w:val="15"/>
   </w:num>
   <w:num w:numId="26" w16cid:durableId="381246374">
     <w:abstractNumId w:val="1"/>
   </w:num>
   <w:num w:numId="27" w16cid:durableId="87124355">
-    <w:abstractNumId w:val="32"/>
+    <w:abstractNumId w:val="33"/>
   </w:num>
   <w:num w:numId="28" w16cid:durableId="1513951776">
-    <w:abstractNumId w:val="21"/>
+    <w:abstractNumId w:val="22"/>
   </w:num>
   <w:num w:numId="29" w16cid:durableId="650787718">
     <w:abstractNumId w:val="3"/>
@@ -7505,19 +7718,19 @@
     </w:lvlOverride>
   </w:num>
   <w:num w:numId="30" w16cid:durableId="1193149040">
-    <w:abstractNumId w:val="40"/>
+    <w:abstractNumId w:val="41"/>
   </w:num>
   <w:num w:numId="31" w16cid:durableId="1752316283">
-    <w:abstractNumId w:val="8"/>
+    <w:abstractNumId w:val="9"/>
   </w:num>
   <w:num w:numId="32" w16cid:durableId="668944398">
-    <w:abstractNumId w:val="15"/>
+    <w:abstractNumId w:val="16"/>
   </w:num>
   <w:num w:numId="33" w16cid:durableId="556011592">
-    <w:abstractNumId w:val="46"/>
+    <w:abstractNumId w:val="47"/>
   </w:num>
   <w:num w:numId="34" w16cid:durableId="1023943346">
-    <w:abstractNumId w:val="36"/>
+    <w:abstractNumId w:val="37"/>
   </w:num>
   <w:num w:numId="35" w16cid:durableId="1054810252">
     <w:abstractNumId w:val="6"/>
@@ -7526,37 +7739,40 @@
     <w:abstractNumId w:val="4"/>
   </w:num>
   <w:num w:numId="37" w16cid:durableId="13963467">
+    <w:abstractNumId w:val="14"/>
+  </w:num>
+  <w:num w:numId="38" w16cid:durableId="533692053">
+    <w:abstractNumId w:val="24"/>
+  </w:num>
+  <w:num w:numId="39" w16cid:durableId="1450584271">
+    <w:abstractNumId w:val="36"/>
+  </w:num>
+  <w:num w:numId="40" w16cid:durableId="826673700">
+    <w:abstractNumId w:val="18"/>
+  </w:num>
+  <w:num w:numId="41" w16cid:durableId="2105953505">
+    <w:abstractNumId w:val="8"/>
+  </w:num>
+  <w:num w:numId="42" w16cid:durableId="1072386751">
+    <w:abstractNumId w:val="25"/>
+  </w:num>
+  <w:num w:numId="43" w16cid:durableId="716322452">
+    <w:abstractNumId w:val="46"/>
+  </w:num>
+  <w:num w:numId="44" w16cid:durableId="1113478441">
     <w:abstractNumId w:val="13"/>
   </w:num>
-  <w:num w:numId="38" w16cid:durableId="533692053">
-    <w:abstractNumId w:val="23"/>
-  </w:num>
-  <w:num w:numId="39" w16cid:durableId="1450584271">
-    <w:abstractNumId w:val="35"/>
-  </w:num>
-  <w:num w:numId="40" w16cid:durableId="826673700">
-    <w:abstractNumId w:val="17"/>
-  </w:num>
-  <w:num w:numId="41" w16cid:durableId="2105953505">
-    <w:abstractNumId w:val="7"/>
-  </w:num>
-  <w:num w:numId="42" w16cid:durableId="1072386751">
-    <w:abstractNumId w:val="24"/>
-  </w:num>
-  <w:num w:numId="43" w16cid:durableId="716322452">
-    <w:abstractNumId w:val="45"/>
-  </w:num>
-  <w:num w:numId="44" w16cid:durableId="1113478441">
-    <w:abstractNumId w:val="12"/>
-  </w:num>
   <w:num w:numId="45" w16cid:durableId="1851330024">
-    <w:abstractNumId w:val="25"/>
+    <w:abstractNumId w:val="26"/>
   </w:num>
   <w:num w:numId="46" w16cid:durableId="1083378363">
-    <w:abstractNumId w:val="37"/>
+    <w:abstractNumId w:val="38"/>
   </w:num>
   <w:num w:numId="47" w16cid:durableId="1379670703">
-    <w:abstractNumId w:val="39"/>
+    <w:abstractNumId w:val="40"/>
+  </w:num>
+  <w:num w:numId="48" w16cid:durableId="161042829">
+    <w:abstractNumId w:val="7"/>
   </w:num>
 </w:numbering>
 </file>
@@ -8013,7 +8229,6 @@
   <w:style w:type="character" w:default="1" w:styleId="Policepardfaut">
     <w:name w:val="Default Paragraph Font"/>
     <w:uiPriority w:val="1"/>
-    <w:semiHidden/>
     <w:unhideWhenUsed/>
   </w:style>
   <w:style w:type="table" w:default="1" w:styleId="TableauNormal">

</xml_diff>

<commit_message>
fin de la parti glider holy fucking cave
</commit_message>
<xml_diff>
--- a/travil1/tp1_-_Lecteur_multimedia_utilisant_ExoPlayer_Bon.docx
+++ b/travil1/tp1_-_Lecteur_multimedia_utilisant_ExoPlayer_Bon.docx
@@ -109,7 +109,19 @@
         </w:drawing>
       </w:r>
     </w:p>
-    <w:p/>
+    <w:p>
+      <w:pPr>
+        <w:rPr>
+          <w:lang w:val="en-CA"/>
+        </w:rPr>
+      </w:pPr>
+      <w:r>
+        <w:rPr>
+          <w:lang w:val="en-CA"/>
+        </w:rPr>
+        <w:t>https://www.youtube.com/watch?v=nCefyFnimiA</w:t>
+      </w:r>
+    </w:p>
     <w:p>
       <w:r>
         <w:t>Objectifs :</w:t>

</xml_diff>